<commit_message>
doble banner fix, ENTRE OTROOS
</commit_message>
<xml_diff>
--- a/Manuales/ManualTecnico.docx
+++ b/Manuales/ManualTecnico.docx
@@ -858,21 +858,7 @@
               <w:rPr>
                 <w:rFonts w:ascii="Arial" w:hAnsi="Arial" w:cs="Arial"/>
               </w:rPr>
-              <w:t xml:space="preserve">Punto de entrada. Inicia la </w:t>
-            </w:r>
-            <w:proofErr w:type="gramStart"/>
-            <w:r>
-              <w:rPr>
-                <w:rFonts w:ascii="Arial" w:hAnsi="Arial" w:cs="Arial"/>
-              </w:rPr>
-              <w:t>app</w:t>
-            </w:r>
-            <w:proofErr w:type="gramEnd"/>
-            <w:r>
-              <w:rPr>
-                <w:rFonts w:ascii="Arial" w:hAnsi="Arial" w:cs="Arial"/>
-              </w:rPr>
-              <w:t>.</w:t>
+              <w:t>Punto de entrada. Inicia la app.</w:t>
             </w:r>
           </w:p>
         </w:tc>
@@ -1426,19 +1412,9 @@
                 <w:b/>
                 <w:bCs/>
               </w:rPr>
-              <w:t>game_</w:t>
-            </w:r>
-            <w:proofErr w:type="gramStart"/>
-            <w:r>
-              <w:rPr>
-                <w:rFonts w:ascii="Arial" w:hAnsi="Arial" w:cs="Arial"/>
-                <w:b/>
-                <w:bCs/>
-              </w:rPr>
-              <w:t>progress.json</w:t>
+              <w:t>game_progress.json</w:t>
             </w:r>
             <w:proofErr w:type="spellEnd"/>
-            <w:proofErr w:type="gramEnd"/>
           </w:p>
         </w:tc>
         <w:tc>
@@ -1638,19 +1614,19 @@
           <w:szCs w:val="18"/>
           <w:highlight w:val="yellow"/>
         </w:rPr>
-        <w:t xml:space="preserve">  'data': [(x1, y1), (x2, y2)</w:t>
-      </w:r>
-      <w:proofErr w:type="gramStart"/>
-      <w:r>
+        <w:t xml:space="preserve">  'data': [(x1, y1), (x2, y2)],  # Puntos para la tabla</w:t>
+      </w:r>
+    </w:p>
+    <w:p>
+      <w:pPr>
+        <w:jc w:val="both"/>
         <w:rPr>
           <w:rFonts w:ascii="Arial" w:hAnsi="Arial" w:cs="Arial"/>
           <w:sz w:val="18"/>
           <w:szCs w:val="18"/>
           <w:highlight w:val="yellow"/>
         </w:rPr>
-        <w:t>],  #</w:t>
-      </w:r>
-      <w:proofErr w:type="gramEnd"/>
+      </w:pPr>
       <w:r>
         <w:rPr>
           <w:rFonts w:ascii="Arial" w:hAnsi="Arial" w:cs="Arial"/>
@@ -1658,7 +1634,27 @@
           <w:szCs w:val="18"/>
           <w:highlight w:val="yellow"/>
         </w:rPr>
-        <w:t xml:space="preserve"> Puntos para la tabla</w:t>
+        <w:t xml:space="preserve">  '</w:t>
+      </w:r>
+      <w:proofErr w:type="spellStart"/>
+      <w:r>
+        <w:rPr>
+          <w:rFonts w:ascii="Arial" w:hAnsi="Arial" w:cs="Arial"/>
+          <w:sz w:val="18"/>
+          <w:szCs w:val="18"/>
+          <w:highlight w:val="yellow"/>
+        </w:rPr>
+        <w:t>x_to_find</w:t>
+      </w:r>
+      <w:proofErr w:type="spellEnd"/>
+      <w:r>
+        <w:rPr>
+          <w:rFonts w:ascii="Arial" w:hAnsi="Arial" w:cs="Arial"/>
+          <w:sz w:val="18"/>
+          <w:szCs w:val="18"/>
+          <w:highlight w:val="yellow"/>
+        </w:rPr>
+        <w:t>': 3.0,              # Valor a interpolar</w:t>
       </w:r>
     </w:p>
     <w:p>
@@ -1688,7 +1684,7 @@
           <w:szCs w:val="18"/>
           <w:highlight w:val="yellow"/>
         </w:rPr>
-        <w:t>x_to_find</w:t>
+        <w:t>options</w:t>
       </w:r>
       <w:proofErr w:type="spellEnd"/>
       <w:r>
@@ -1698,7 +1694,7 @@
           <w:szCs w:val="18"/>
           <w:highlight w:val="yellow"/>
         </w:rPr>
-        <w:t>': 3.0,              # Valor a interpolar</w:t>
+        <w:t>': ['Respuesta A', 'Respuesta B'],</w:t>
       </w:r>
     </w:p>
     <w:p>
@@ -1728,7 +1724,7 @@
           <w:szCs w:val="18"/>
           <w:highlight w:val="yellow"/>
         </w:rPr>
-        <w:t>options</w:t>
+        <w:t>answer</w:t>
       </w:r>
       <w:proofErr w:type="spellEnd"/>
       <w:r>
@@ -1738,7 +1734,7 @@
           <w:szCs w:val="18"/>
           <w:highlight w:val="yellow"/>
         </w:rPr>
-        <w:t>': ['Respuesta A', 'Respuesta B'],</w:t>
+        <w:t>': 'Respuesta A',</w:t>
       </w:r>
     </w:p>
     <w:p>
@@ -1758,19 +1754,18 @@
           <w:szCs w:val="18"/>
           <w:highlight w:val="yellow"/>
         </w:rPr>
-        <w:t xml:space="preserve">  '</w:t>
-      </w:r>
-      <w:proofErr w:type="spellStart"/>
-      <w:r>
+        <w:t xml:space="preserve">  'time': 1200                   # Segundos disponibles</w:t>
+      </w:r>
+    </w:p>
+    <w:p>
+      <w:pPr>
+        <w:jc w:val="both"/>
         <w:rPr>
           <w:rFonts w:ascii="Arial" w:hAnsi="Arial" w:cs="Arial"/>
           <w:sz w:val="18"/>
           <w:szCs w:val="18"/>
-          <w:highlight w:val="yellow"/>
-        </w:rPr>
-        <w:t>answer</w:t>
-      </w:r>
-      <w:proofErr w:type="spellEnd"/>
+        </w:rPr>
+      </w:pPr>
       <w:r>
         <w:rPr>
           <w:rFonts w:ascii="Arial" w:hAnsi="Arial" w:cs="Arial"/>
@@ -1778,7 +1773,7 @@
           <w:szCs w:val="18"/>
           <w:highlight w:val="yellow"/>
         </w:rPr>
-        <w:t>': 'Respuesta A',</w:t>
+        <w:t>}</w:t>
       </w:r>
     </w:p>
     <w:p>
@@ -1786,19 +1781,17 @@
         <w:jc w:val="both"/>
         <w:rPr>
           <w:rFonts w:ascii="Arial" w:hAnsi="Arial" w:cs="Arial"/>
-          <w:sz w:val="18"/>
-          <w:szCs w:val="18"/>
-          <w:highlight w:val="yellow"/>
-        </w:rPr>
-      </w:pPr>
-      <w:r>
-        <w:rPr>
-          <w:rFonts w:ascii="Arial" w:hAnsi="Arial" w:cs="Arial"/>
-          <w:sz w:val="18"/>
-          <w:szCs w:val="18"/>
-          <w:highlight w:val="yellow"/>
-        </w:rPr>
-        <w:t xml:space="preserve">  'time': 1200                   # Segundos disponibles</w:t>
+          <w:b/>
+          <w:bCs/>
+        </w:rPr>
+      </w:pPr>
+      <w:r>
+        <w:rPr>
+          <w:rFonts w:ascii="Arial" w:hAnsi="Arial" w:cs="Arial"/>
+          <w:b/>
+          <w:bCs/>
+        </w:rPr>
+        <w:t>3.2 Mapeo de Métodos (methods_mapping.py)</w:t>
       </w:r>
     </w:p>
     <w:p>
@@ -1806,18 +1799,13 @@
         <w:jc w:val="both"/>
         <w:rPr>
           <w:rFonts w:ascii="Arial" w:hAnsi="Arial" w:cs="Arial"/>
-          <w:sz w:val="18"/>
-          <w:szCs w:val="18"/>
-        </w:rPr>
-      </w:pPr>
-      <w:r>
-        <w:rPr>
-          <w:rFonts w:ascii="Arial" w:hAnsi="Arial" w:cs="Arial"/>
-          <w:sz w:val="18"/>
-          <w:szCs w:val="18"/>
-          <w:highlight w:val="yellow"/>
-        </w:rPr>
-        <w:t>}</w:t>
+        </w:rPr>
+      </w:pPr>
+      <w:r>
+        <w:rPr>
+          <w:rFonts w:ascii="Arial" w:hAnsi="Arial" w:cs="Arial"/>
+        </w:rPr>
+        <w:t>Este diccionario le dice a la app qué pintar cuando el usuario entra a un nivel difícil:</w:t>
       </w:r>
     </w:p>
     <w:p>
@@ -1825,52 +1813,6 @@
         <w:jc w:val="both"/>
         <w:rPr>
           <w:rFonts w:ascii="Arial" w:hAnsi="Arial" w:cs="Arial"/>
-          <w:b/>
-          <w:bCs/>
-        </w:rPr>
-      </w:pPr>
-      <w:r>
-        <w:rPr>
-          <w:rFonts w:ascii="Arial" w:hAnsi="Arial" w:cs="Arial"/>
-          <w:b/>
-          <w:bCs/>
-        </w:rPr>
-        <w:t>3.2 Mapeo de Métodos (methods_mapping.py)</w:t>
-      </w:r>
-    </w:p>
-    <w:p>
-      <w:pPr>
-        <w:jc w:val="both"/>
-        <w:rPr>
-          <w:rFonts w:ascii="Arial" w:hAnsi="Arial" w:cs="Arial"/>
-        </w:rPr>
-      </w:pPr>
-      <w:r>
-        <w:rPr>
-          <w:rFonts w:ascii="Arial" w:hAnsi="Arial" w:cs="Arial"/>
-        </w:rPr>
-        <w:t xml:space="preserve">Este diccionario le dice a la </w:t>
-      </w:r>
-      <w:proofErr w:type="gramStart"/>
-      <w:r>
-        <w:rPr>
-          <w:rFonts w:ascii="Arial" w:hAnsi="Arial" w:cs="Arial"/>
-        </w:rPr>
-        <w:t>app</w:t>
-      </w:r>
-      <w:proofErr w:type="gramEnd"/>
-      <w:r>
-        <w:rPr>
-          <w:rFonts w:ascii="Arial" w:hAnsi="Arial" w:cs="Arial"/>
-        </w:rPr>
-        <w:t xml:space="preserve"> qué pintar cuando el usuario entra a un nivel difícil:</w:t>
-      </w:r>
-    </w:p>
-    <w:p>
-      <w:pPr>
-        <w:jc w:val="both"/>
-        <w:rPr>
-          <w:rFonts w:ascii="Arial" w:hAnsi="Arial" w:cs="Arial"/>
           <w:sz w:val="20"/>
           <w:szCs w:val="20"/>
           <w:highlight w:val="yellow"/>
@@ -1883,47 +1825,7 @@
           <w:szCs w:val="20"/>
           <w:highlight w:val="yellow"/>
         </w:rPr>
-        <w:t>METHODS_</w:t>
-      </w:r>
-      <w:proofErr w:type="gramStart"/>
-      <w:r>
-        <w:rPr>
-          <w:rFonts w:ascii="Arial" w:hAnsi="Arial" w:cs="Arial"/>
-          <w:sz w:val="20"/>
-          <w:szCs w:val="20"/>
-          <w:highlight w:val="yellow"/>
-        </w:rPr>
-        <w:t>MAPPING[</w:t>
-      </w:r>
-      <w:proofErr w:type="gramEnd"/>
-      <w:r>
-        <w:rPr>
-          <w:rFonts w:ascii="Arial" w:hAnsi="Arial" w:cs="Arial"/>
-          <w:sz w:val="20"/>
-          <w:szCs w:val="20"/>
-          <w:highlight w:val="yellow"/>
-        </w:rPr>
-        <w:t>'Capítulo X'</w:t>
-      </w:r>
-      <w:proofErr w:type="gramStart"/>
-      <w:r>
-        <w:rPr>
-          <w:rFonts w:ascii="Arial" w:hAnsi="Arial" w:cs="Arial"/>
-          <w:sz w:val="20"/>
-          <w:szCs w:val="20"/>
-          <w:highlight w:val="yellow"/>
-        </w:rPr>
-        <w:t>][</w:t>
-      </w:r>
-      <w:proofErr w:type="gramEnd"/>
-      <w:r>
-        <w:rPr>
-          <w:rFonts w:ascii="Arial" w:hAnsi="Arial" w:cs="Arial"/>
-          <w:sz w:val="20"/>
-          <w:szCs w:val="20"/>
-          <w:highlight w:val="yellow"/>
-        </w:rPr>
-        <w:t>'Nivel Y']['Dificultad'] = {</w:t>
+        <w:t>METHODS_MAPPING['Capítulo X']['Nivel Y']['Dificultad'] = {</w:t>
       </w:r>
     </w:p>
     <w:p>
@@ -2197,34 +2099,16 @@
           <w:highlight w:val="yellow"/>
           <w:lang w:val="en-US"/>
         </w:rPr>
-        <w:t>show_nuevo_</w:t>
-      </w:r>
-      <w:proofErr w:type="gramStart"/>
+        <w:t>show_nuevo_metodo</w:t>
+      </w:r>
+      <w:proofErr w:type="spellEnd"/>
       <w:r>
         <w:rPr>
           <w:rFonts w:ascii="Arial" w:hAnsi="Arial" w:cs="Arial"/>
           <w:highlight w:val="yellow"/>
           <w:lang w:val="en-US"/>
         </w:rPr>
-        <w:t>metodo</w:t>
-      </w:r>
-      <w:proofErr w:type="spellEnd"/>
-      <w:r>
-        <w:rPr>
-          <w:rFonts w:ascii="Arial" w:hAnsi="Arial" w:cs="Arial"/>
-          <w:highlight w:val="yellow"/>
-          <w:lang w:val="en-US"/>
-        </w:rPr>
-        <w:t>(</w:t>
-      </w:r>
-      <w:proofErr w:type="gramEnd"/>
-      <w:r>
-        <w:rPr>
-          <w:rFonts w:ascii="Arial" w:hAnsi="Arial" w:cs="Arial"/>
-          <w:highlight w:val="yellow"/>
-          <w:lang w:val="en-US"/>
-        </w:rPr>
-        <w:t xml:space="preserve">chapter, level, difficulty, </w:t>
+        <w:t xml:space="preserve">(chapter, level, difficulty, </w:t>
       </w:r>
       <w:proofErr w:type="spellStart"/>
       <w:r>
@@ -2327,7 +2211,6 @@
         <w:t xml:space="preserve"> = </w:t>
       </w:r>
       <w:proofErr w:type="spellStart"/>
-      <w:proofErr w:type="gramStart"/>
       <w:r>
         <w:rPr>
           <w:rFonts w:ascii="Arial" w:hAnsi="Arial" w:cs="Arial"/>
@@ -2337,68 +2220,13 @@
         <w:t>difficulty.lower</w:t>
       </w:r>
       <w:proofErr w:type="spellEnd"/>
-      <w:proofErr w:type="gramEnd"/>
       <w:r>
         <w:rPr>
           <w:rFonts w:ascii="Arial" w:hAnsi="Arial" w:cs="Arial"/>
           <w:highlight w:val="yellow"/>
           <w:lang w:val="en-US"/>
         </w:rPr>
-        <w:t>(</w:t>
-      </w:r>
-      <w:proofErr w:type="gramStart"/>
-      <w:r>
-        <w:rPr>
-          <w:rFonts w:ascii="Arial" w:hAnsi="Arial" w:cs="Arial"/>
-          <w:highlight w:val="yellow"/>
-          <w:lang w:val="en-US"/>
-        </w:rPr>
-        <w:t>).replace</w:t>
-      </w:r>
-      <w:proofErr w:type="gramEnd"/>
-      <w:r>
-        <w:rPr>
-          <w:rFonts w:ascii="Arial" w:hAnsi="Arial" w:cs="Arial"/>
-          <w:highlight w:val="yellow"/>
-          <w:lang w:val="en-US"/>
-        </w:rPr>
-        <w:t xml:space="preserve">(' </w:t>
-      </w:r>
-      <w:proofErr w:type="gramStart"/>
-      <w:r>
-        <w:rPr>
-          <w:rFonts w:ascii="Arial" w:hAnsi="Arial" w:cs="Arial"/>
-          <w:highlight w:val="yellow"/>
-          <w:lang w:val="en-US"/>
-        </w:rPr>
-        <w:t>', '</w:t>
-      </w:r>
-      <w:proofErr w:type="gramEnd"/>
-      <w:r>
-        <w:rPr>
-          <w:rFonts w:ascii="Arial" w:hAnsi="Arial" w:cs="Arial"/>
-          <w:highlight w:val="yellow"/>
-          <w:lang w:val="en-US"/>
-        </w:rPr>
-        <w:t>'</w:t>
-      </w:r>
-      <w:proofErr w:type="gramStart"/>
-      <w:r>
-        <w:rPr>
-          <w:rFonts w:ascii="Arial" w:hAnsi="Arial" w:cs="Arial"/>
-          <w:highlight w:val="yellow"/>
-          <w:lang w:val="en-US"/>
-        </w:rPr>
-        <w:t>).replace</w:t>
-      </w:r>
-      <w:proofErr w:type="gramEnd"/>
-      <w:r>
-        <w:rPr>
-          <w:rFonts w:ascii="Arial" w:hAnsi="Arial" w:cs="Arial"/>
-          <w:highlight w:val="yellow"/>
-          <w:lang w:val="en-US"/>
-        </w:rPr>
-        <w:t>('</w:t>
+        <w:t>().replace(' ', '').replace('</w:t>
       </w:r>
       <w:proofErr w:type="spellStart"/>
       <w:r>
@@ -2449,6 +2277,7 @@
         <w:rPr>
           <w:rFonts w:ascii="Arial" w:hAnsi="Arial" w:cs="Arial"/>
           <w:highlight w:val="yellow"/>
+          <w:lang w:val="en-US"/>
         </w:rPr>
       </w:pPr>
       <w:r>
@@ -2457,22 +2286,22 @@
           <w:highlight w:val="yellow"/>
         </w:rPr>
         <w:lastRenderedPageBreak/>
-        <w:t xml:space="preserve">    data = NUEVO_METODO_</w:t>
-      </w:r>
-      <w:proofErr w:type="gramStart"/>
-      <w:r>
-        <w:rPr>
-          <w:rFonts w:ascii="Arial" w:hAnsi="Arial" w:cs="Arial"/>
-          <w:highlight w:val="yellow"/>
-        </w:rPr>
-        <w:t>LESSONS[</w:t>
+        <w:t xml:space="preserve">    </w:t>
+      </w:r>
+      <w:r>
+        <w:rPr>
+          <w:rFonts w:ascii="Arial" w:hAnsi="Arial" w:cs="Arial"/>
+          <w:highlight w:val="yellow"/>
+          <w:lang w:val="en-US"/>
+        </w:rPr>
+        <w:t>data = NUEVO_METODO_LESSONS[</w:t>
       </w:r>
       <w:proofErr w:type="spellStart"/>
-      <w:proofErr w:type="gramEnd"/>
-      <w:r>
-        <w:rPr>
-          <w:rFonts w:ascii="Arial" w:hAnsi="Arial" w:cs="Arial"/>
-          <w:highlight w:val="yellow"/>
+      <w:r>
+        <w:rPr>
+          <w:rFonts w:ascii="Arial" w:hAnsi="Arial" w:cs="Arial"/>
+          <w:highlight w:val="yellow"/>
+          <w:lang w:val="en-US"/>
         </w:rPr>
         <w:t>diff_key</w:t>
       </w:r>
@@ -2481,6 +2310,7 @@
         <w:rPr>
           <w:rFonts w:ascii="Arial" w:hAnsi="Arial" w:cs="Arial"/>
           <w:highlight w:val="yellow"/>
+          <w:lang w:val="en-US"/>
         </w:rPr>
         <w:t>]</w:t>
       </w:r>
@@ -2497,8 +2327,16 @@
         <w:rPr>
           <w:rFonts w:ascii="Arial" w:hAnsi="Arial" w:cs="Arial"/>
           <w:highlight w:val="yellow"/>
-        </w:rPr>
-        <w:t xml:space="preserve">    # Renderiza usando la plantilla genérica</w:t>
+          <w:lang w:val="en-US"/>
+        </w:rPr>
+        <w:t xml:space="preserve">    </w:t>
+      </w:r>
+      <w:r>
+        <w:rPr>
+          <w:rFonts w:ascii="Arial" w:hAnsi="Arial" w:cs="Arial"/>
+          <w:highlight w:val="yellow"/>
+        </w:rPr>
+        <w:t># Renderiza usando la plantilla genérica</w:t>
       </w:r>
     </w:p>
     <w:p>
@@ -2507,112 +2345,77 @@
         <w:rPr>
           <w:rFonts w:ascii="Arial" w:hAnsi="Arial" w:cs="Arial"/>
           <w:highlight w:val="yellow"/>
-        </w:rPr>
-      </w:pPr>
-      <w:r>
-        <w:rPr>
-          <w:rFonts w:ascii="Arial" w:hAnsi="Arial" w:cs="Arial"/>
-          <w:highlight w:val="yellow"/>
-        </w:rPr>
-        <w:t xml:space="preserve">    _</w:t>
+          <w:lang w:val="en-US"/>
+        </w:rPr>
+      </w:pPr>
+      <w:r>
+        <w:rPr>
+          <w:rFonts w:ascii="Arial" w:hAnsi="Arial" w:cs="Arial"/>
+          <w:highlight w:val="yellow"/>
+        </w:rPr>
+        <w:t xml:space="preserve">    </w:t>
+      </w:r>
+      <w:r>
+        <w:rPr>
+          <w:rFonts w:ascii="Arial" w:hAnsi="Arial" w:cs="Arial"/>
+          <w:highlight w:val="yellow"/>
+          <w:lang w:val="en-US"/>
+        </w:rPr>
+        <w:t>_</w:t>
       </w:r>
       <w:proofErr w:type="spellStart"/>
-      <w:proofErr w:type="gramStart"/>
-      <w:r>
-        <w:rPr>
-          <w:rFonts w:ascii="Arial" w:hAnsi="Arial" w:cs="Arial"/>
-          <w:highlight w:val="yellow"/>
-        </w:rPr>
-        <w:t>show</w:t>
-      </w:r>
-      <w:proofErr w:type="gramEnd"/>
-      <w:r>
-        <w:rPr>
-          <w:rFonts w:ascii="Arial" w:hAnsi="Arial" w:cs="Arial"/>
-          <w:highlight w:val="yellow"/>
-        </w:rPr>
-        <w:t>_generic_interpolation_</w:t>
-      </w:r>
-      <w:proofErr w:type="gramStart"/>
-      <w:r>
-        <w:rPr>
-          <w:rFonts w:ascii="Arial" w:hAnsi="Arial" w:cs="Arial"/>
-          <w:highlight w:val="yellow"/>
-        </w:rPr>
-        <w:t>exercise</w:t>
+      <w:r>
+        <w:rPr>
+          <w:rFonts w:ascii="Arial" w:hAnsi="Arial" w:cs="Arial"/>
+          <w:highlight w:val="yellow"/>
+          <w:lang w:val="en-US"/>
+        </w:rPr>
+        <w:t>show_generic_interpolation_exercise</w:t>
       </w:r>
       <w:proofErr w:type="spellEnd"/>
       <w:r>
         <w:rPr>
           <w:rFonts w:ascii="Arial" w:hAnsi="Arial" w:cs="Arial"/>
           <w:highlight w:val="yellow"/>
-        </w:rPr>
-        <w:t>(</w:t>
+          <w:lang w:val="en-US"/>
+        </w:rPr>
+        <w:t xml:space="preserve">(chapter, level, difficulty, </w:t>
       </w:r>
       <w:proofErr w:type="spellStart"/>
-      <w:proofErr w:type="gramEnd"/>
-      <w:r>
-        <w:rPr>
-          <w:rFonts w:ascii="Arial" w:hAnsi="Arial" w:cs="Arial"/>
-          <w:highlight w:val="yellow"/>
-        </w:rPr>
-        <w:t>chapter</w:t>
+      <w:r>
+        <w:rPr>
+          <w:rFonts w:ascii="Arial" w:hAnsi="Arial" w:cs="Arial"/>
+          <w:highlight w:val="yellow"/>
+          <w:lang w:val="en-US"/>
+        </w:rPr>
+        <w:t>lesson_index</w:t>
       </w:r>
       <w:proofErr w:type="spellEnd"/>
       <w:r>
         <w:rPr>
           <w:rFonts w:ascii="Arial" w:hAnsi="Arial" w:cs="Arial"/>
           <w:highlight w:val="yellow"/>
-        </w:rPr>
-        <w:t xml:space="preserve">, </w:t>
+          <w:lang w:val="en-US"/>
+        </w:rPr>
+        <w:t>, data, "</w:t>
       </w:r>
       <w:proofErr w:type="spellStart"/>
       <w:r>
         <w:rPr>
           <w:rFonts w:ascii="Arial" w:hAnsi="Arial" w:cs="Arial"/>
           <w:highlight w:val="yellow"/>
-        </w:rPr>
-        <w:t>level</w:t>
+          <w:lang w:val="en-US"/>
+        </w:rPr>
+        <w:t>Título</w:t>
       </w:r>
       <w:proofErr w:type="spellEnd"/>
       <w:r>
         <w:rPr>
           <w:rFonts w:ascii="Arial" w:hAnsi="Arial" w:cs="Arial"/>
           <w:highlight w:val="yellow"/>
-        </w:rPr>
-        <w:t xml:space="preserve">, </w:t>
-      </w:r>
-      <w:proofErr w:type="spellStart"/>
-      <w:r>
-        <w:rPr>
-          <w:rFonts w:ascii="Arial" w:hAnsi="Arial" w:cs="Arial"/>
-          <w:highlight w:val="yellow"/>
-        </w:rPr>
-        <w:t>difficulty</w:t>
-      </w:r>
-      <w:proofErr w:type="spellEnd"/>
-      <w:r>
-        <w:rPr>
-          <w:rFonts w:ascii="Arial" w:hAnsi="Arial" w:cs="Arial"/>
-          <w:highlight w:val="yellow"/>
-        </w:rPr>
-        <w:t xml:space="preserve">, </w:t>
-      </w:r>
-      <w:proofErr w:type="spellStart"/>
-      <w:r>
-        <w:rPr>
-          <w:rFonts w:ascii="Arial" w:hAnsi="Arial" w:cs="Arial"/>
-          <w:highlight w:val="yellow"/>
-        </w:rPr>
-        <w:t>lesson_index</w:t>
-      </w:r>
-      <w:proofErr w:type="spellEnd"/>
-      <w:r>
-        <w:rPr>
-          <w:rFonts w:ascii="Arial" w:hAnsi="Arial" w:cs="Arial"/>
-          <w:highlight w:val="yellow"/>
-        </w:rPr>
-        <w:t>, data, "Título", "#COLOR")</w:t>
+          <w:lang w:val="en-US"/>
+        </w:rPr>
+        <w:t>", "#COLOR")</w:t>
       </w:r>
     </w:p>
     <w:p>
@@ -2635,21 +2438,12 @@
         <w:t>Si requiere una UI única, crea la función desde cero copiando _</w:t>
       </w:r>
       <w:proofErr w:type="spellStart"/>
-      <w:proofErr w:type="gramStart"/>
-      <w:r>
-        <w:rPr>
-          <w:rFonts w:ascii="Arial" w:hAnsi="Arial" w:cs="Arial"/>
-          <w:highlight w:val="yellow"/>
-        </w:rPr>
-        <w:t>show</w:t>
-      </w:r>
-      <w:proofErr w:type="gramEnd"/>
-      <w:r>
-        <w:rPr>
-          <w:rFonts w:ascii="Arial" w:hAnsi="Arial" w:cs="Arial"/>
-          <w:highlight w:val="yellow"/>
-        </w:rPr>
-        <w:t>_lagrange_avanzado</w:t>
+      <w:r>
+        <w:rPr>
+          <w:rFonts w:ascii="Arial" w:hAnsi="Arial" w:cs="Arial"/>
+          <w:highlight w:val="yellow"/>
+        </w:rPr>
+        <w:t>show_lagrange_avanzado</w:t>
       </w:r>
       <w:proofErr w:type="spellEnd"/>
       <w:r>
@@ -2683,17 +2477,46 @@
         <w:jc w:val="both"/>
         <w:rPr>
           <w:rFonts w:ascii="Arial" w:hAnsi="Arial" w:cs="Arial"/>
+        </w:rPr>
+      </w:pPr>
+      <w:r>
+        <w:rPr>
+          <w:rFonts w:ascii="Arial" w:hAnsi="Arial" w:cs="Arial"/>
+          <w:highlight w:val="yellow"/>
+        </w:rPr>
+        <w:t>Descargar carpeta de aplicación.exe</w:t>
+      </w:r>
+    </w:p>
+    <w:p>
+      <w:pPr>
+        <w:jc w:val="both"/>
+        <w:rPr>
+          <w:rFonts w:ascii="Arial" w:hAnsi="Arial" w:cs="Arial"/>
+        </w:rPr>
+      </w:pPr>
+      <w:r>
+        <w:rPr>
+          <w:rFonts w:ascii="Arial" w:hAnsi="Arial" w:cs="Arial"/>
           <w:b/>
           <w:bCs/>
         </w:rPr>
-      </w:pPr>
+        <w:t>O alternativamente instalar d</w:t>
+      </w:r>
       <w:r>
         <w:rPr>
           <w:rFonts w:ascii="Arial" w:hAnsi="Arial" w:cs="Arial"/>
           <w:b/>
           <w:bCs/>
         </w:rPr>
-        <w:t>Dependencias</w:t>
+        <w:t>ependencias</w:t>
+      </w:r>
+      <w:r>
+        <w:rPr>
+          <w:rFonts w:ascii="Arial" w:hAnsi="Arial" w:cs="Arial"/>
+          <w:b/>
+          <w:bCs/>
+        </w:rPr>
+        <w:t xml:space="preserve"> como</w:t>
       </w:r>
     </w:p>
     <w:p>
@@ -2701,39 +2524,20 @@
         <w:jc w:val="both"/>
         <w:rPr>
           <w:rFonts w:ascii="Arial" w:hAnsi="Arial" w:cs="Arial"/>
-          <w:lang w:val="en-US"/>
-        </w:rPr>
-      </w:pPr>
-      <w:r>
-        <w:rPr>
-          <w:rFonts w:ascii="Arial" w:hAnsi="Arial" w:cs="Arial"/>
-          <w:lang w:val="en-US"/>
-        </w:rPr>
-        <w:t>Bash</w:t>
-      </w:r>
-    </w:p>
-    <w:p>
-      <w:pPr>
-        <w:jc w:val="both"/>
-        <w:rPr>
-          <w:rFonts w:ascii="Arial" w:hAnsi="Arial" w:cs="Arial"/>
-          <w:lang w:val="en-US"/>
-        </w:rPr>
-      </w:pPr>
-      <w:r>
-        <w:rPr>
-          <w:rFonts w:ascii="Arial" w:hAnsi="Arial" w:cs="Arial"/>
-          <w:highlight w:val="yellow"/>
-          <w:lang w:val="en-US"/>
-        </w:rPr>
-        <w:t xml:space="preserve">pip install </w:t>
+        </w:rPr>
+      </w:pPr>
+      <w:r>
+        <w:rPr>
+          <w:rFonts w:ascii="Arial" w:hAnsi="Arial" w:cs="Arial"/>
+          <w:highlight w:val="yellow"/>
+        </w:rPr>
+        <w:t xml:space="preserve"> </w:t>
       </w:r>
       <w:proofErr w:type="spellStart"/>
       <w:r>
         <w:rPr>
           <w:rFonts w:ascii="Arial" w:hAnsi="Arial" w:cs="Arial"/>
           <w:highlight w:val="yellow"/>
-          <w:lang w:val="en-US"/>
         </w:rPr>
         <w:t>pygame</w:t>
       </w:r>
@@ -2742,16 +2546,44 @@
         <w:rPr>
           <w:rFonts w:ascii="Arial" w:hAnsi="Arial" w:cs="Arial"/>
           <w:highlight w:val="yellow"/>
-          <w:lang w:val="en-US"/>
-        </w:rPr>
-        <w:t xml:space="preserve"> Pillow </w:t>
+        </w:rPr>
+        <w:t>,</w:t>
+      </w:r>
+      <w:r>
+        <w:rPr>
+          <w:rFonts w:ascii="Arial" w:hAnsi="Arial" w:cs="Arial"/>
+          <w:highlight w:val="yellow"/>
+        </w:rPr>
+        <w:t xml:space="preserve"> </w:t>
       </w:r>
       <w:proofErr w:type="spellStart"/>
       <w:r>
         <w:rPr>
           <w:rFonts w:ascii="Arial" w:hAnsi="Arial" w:cs="Arial"/>
           <w:highlight w:val="yellow"/>
-          <w:lang w:val="en-US"/>
+        </w:rPr>
+        <w:t>Pillow</w:t>
+      </w:r>
+      <w:proofErr w:type="spellEnd"/>
+      <w:r>
+        <w:rPr>
+          <w:rFonts w:ascii="Arial" w:hAnsi="Arial" w:cs="Arial"/>
+          <w:highlight w:val="yellow"/>
+        </w:rPr>
+        <w:t>,</w:t>
+      </w:r>
+      <w:r>
+        <w:rPr>
+          <w:rFonts w:ascii="Arial" w:hAnsi="Arial" w:cs="Arial"/>
+          <w:highlight w:val="yellow"/>
+        </w:rPr>
+        <w:t xml:space="preserve"> </w:t>
+      </w:r>
+      <w:proofErr w:type="spellStart"/>
+      <w:r>
+        <w:rPr>
+          <w:rFonts w:ascii="Arial" w:hAnsi="Arial" w:cs="Arial"/>
+          <w:highlight w:val="yellow"/>
         </w:rPr>
         <w:t>numpy</w:t>
       </w:r>
@@ -2772,23 +2604,31 @@
         </w:rPr>
         <w:t xml:space="preserve">(Nota: </w:t>
       </w:r>
-      <w:proofErr w:type="spellStart"/>
       <w:r>
         <w:rPr>
           <w:rFonts w:ascii="Arial" w:hAnsi="Arial" w:cs="Arial"/>
           <w:i/>
           <w:iCs/>
         </w:rPr>
-        <w:t>tkinter</w:t>
-      </w:r>
-      <w:proofErr w:type="spellEnd"/>
+        <w:t xml:space="preserve">Esto es en el caso de querer compilar el programa por </w:t>
+      </w:r>
+      <w:proofErr w:type="spellStart"/>
       <w:r>
         <w:rPr>
           <w:rFonts w:ascii="Arial" w:hAnsi="Arial" w:cs="Arial"/>
           <w:i/>
           <w:iCs/>
         </w:rPr>
-        <w:t xml:space="preserve"> viene incluido con Python).</w:t>
+        <w:t>vscode</w:t>
+      </w:r>
+      <w:proofErr w:type="spellEnd"/>
+      <w:r>
+        <w:rPr>
+          <w:rFonts w:ascii="Arial" w:hAnsi="Arial" w:cs="Arial"/>
+          <w:i/>
+          <w:iCs/>
+        </w:rPr>
+        <w:t>)</w:t>
       </w:r>
     </w:p>
     <w:p>
@@ -2820,10 +2660,18 @@
       <w:r>
         <w:rPr>
           <w:rFonts w:ascii="Arial" w:hAnsi="Arial" w:cs="Arial"/>
-        </w:rPr>
-        <w:t>Bash</w:t>
+          <w:highlight w:val="yellow"/>
+        </w:rPr>
+        <w:t>python</w:t>
       </w:r>
       <w:proofErr w:type="spellEnd"/>
+      <w:r>
+        <w:rPr>
+          <w:rFonts w:ascii="Arial" w:hAnsi="Arial" w:cs="Arial"/>
+          <w:highlight w:val="yellow"/>
+        </w:rPr>
+        <w:t xml:space="preserve"> main.py</w:t>
+      </w:r>
     </w:p>
     <w:p>
       <w:pPr>
@@ -2832,22 +2680,6 @@
           <w:rFonts w:ascii="Arial" w:hAnsi="Arial" w:cs="Arial"/>
         </w:rPr>
       </w:pPr>
-      <w:proofErr w:type="spellStart"/>
-      <w:r>
-        <w:rPr>
-          <w:rFonts w:ascii="Arial" w:hAnsi="Arial" w:cs="Arial"/>
-          <w:highlight w:val="yellow"/>
-        </w:rPr>
-        <w:t>python</w:t>
-      </w:r>
-      <w:proofErr w:type="spellEnd"/>
-      <w:r>
-        <w:rPr>
-          <w:rFonts w:ascii="Arial" w:hAnsi="Arial" w:cs="Arial"/>
-          <w:highlight w:val="yellow"/>
-        </w:rPr>
-        <w:t xml:space="preserve"> main.py</w:t>
-      </w:r>
     </w:p>
     <w:sectPr>
       <w:headerReference w:type="default" r:id="rId10"/>
@@ -8220,6 +8052,7 @@
   <w:style w:type="character" w:default="1" w:styleId="Fuentedeprrafopredeter">
     <w:name w:val="Default Paragraph Font"/>
     <w:uiPriority w:val="1"/>
+    <w:semiHidden/>
     <w:unhideWhenUsed/>
   </w:style>
   <w:style w:type="table" w:default="1" w:styleId="Tablanormal">

</xml_diff>